<commit_message>
Code refinement + PNG fix
Fix PNG error by converting image to another format then back to PNG (using paint)
Made packages lower case
Added some java doc
</commit_message>
<xml_diff>
--- a/Documents/Development Ideas.docx
+++ b/Documents/Development Ideas.docx
@@ -36,83 +36,48 @@
     <w:p>
       <w:pPr>
         <w:rPr>
-          <w:sz w:val="32"/>
-          <w:szCs w:val="24"/>
+          <w:szCs w:val="18"/>
         </w:rPr>
       </w:pPr>
       <w:r>
         <w:rPr>
-          <w:sz w:val="32"/>
-          <w:szCs w:val="24"/>
+          <w:szCs w:val="18"/>
+          <w:highlight w:val="yellow"/>
         </w:rPr>
-        <w:t xml:space="preserve">View this document in </w:t>
+        <w:t xml:space="preserve">After every </w:t>
       </w:r>
       <w:r>
         <w:rPr>
-          <w:sz w:val="32"/>
-          <w:szCs w:val="24"/>
-          <w:u w:val="single"/>
+          <w:szCs w:val="18"/>
+          <w:highlight w:val="yellow"/>
         </w:rPr>
-        <w:t>web mode</w:t>
+        <w:t xml:space="preserve">(implementation) </w:t>
+      </w:r>
+      <w:bookmarkStart w:id="0" w:name="_GoBack"/>
+      <w:bookmarkEnd w:id="0"/>
+      <w:r>
+        <w:rPr>
+          <w:szCs w:val="18"/>
+          <w:highlight w:val="yellow"/>
+        </w:rPr>
+        <w:t>commit,</w:t>
       </w:r>
       <w:r>
         <w:rPr>
-          <w:sz w:val="32"/>
-          <w:szCs w:val="24"/>
-        </w:rPr>
-        <w:t>!</w:t>
-      </w:r>
-    </w:p>
-    <w:p>
-      <w:pPr>
-        <w:rPr>
-          <w:sz w:val="32"/>
-          <w:szCs w:val="24"/>
-        </w:rPr>
-      </w:pPr>
-      <w:r>
-        <w:rPr>
-          <w:sz w:val="32"/>
-          <w:szCs w:val="24"/>
-          <w:highlight w:val="yellow"/>
-        </w:rPr>
-        <w:t>After every commit,</w:t>
-      </w:r>
-      <w:r>
-        <w:rPr>
-          <w:sz w:val="32"/>
-          <w:szCs w:val="24"/>
+          <w:szCs w:val="18"/>
         </w:rPr>
         <w:t xml:space="preserve"> </w:t>
       </w:r>
       <w:r>
         <w:rPr>
           <w:i/>
-          <w:sz w:val="32"/>
-          <w:szCs w:val="24"/>
+          <w:szCs w:val="18"/>
         </w:rPr>
-        <w:t>add to the</w:t>
+        <w:t>add to the Wiki’s changelog</w:t>
       </w:r>
       <w:r>
         <w:rPr>
-          <w:i/>
-          <w:sz w:val="32"/>
-          <w:szCs w:val="24"/>
-        </w:rPr>
-        <w:t xml:space="preserve"> Wiki’s</w:t>
-      </w:r>
-      <w:r>
-        <w:rPr>
-          <w:i/>
-          <w:sz w:val="32"/>
-          <w:szCs w:val="24"/>
-        </w:rPr>
-        <w:t xml:space="preserve"> changelog</w:t>
-      </w:r>
-      <w:r>
-        <w:rPr>
-          <w:sz w:val="32"/>
-          <w:szCs w:val="24"/>
+          <w:szCs w:val="18"/>
         </w:rPr>
         <w:t>!</w:t>
       </w:r>
@@ -128,13 +93,13 @@
     <w:tbl>
       <w:tblPr>
         <w:tblStyle w:val="TableGrid"/>
-        <w:tblW w:w="14459" w:type="dxa"/>
+        <w:tblW w:w="9784" w:type="dxa"/>
         <w:tblInd w:w="-8" w:type="dxa"/>
         <w:tblLook w:val="04A0" w:firstRow="1" w:lastRow="0" w:firstColumn="1" w:lastColumn="0" w:noHBand="0" w:noVBand="1"/>
       </w:tblPr>
       <w:tblGrid>
         <w:gridCol w:w="2408"/>
-        <w:gridCol w:w="12051"/>
+        <w:gridCol w:w="7376"/>
       </w:tblGrid>
       <w:tr>
         <w:tc>
@@ -164,7 +129,7 @@
         </w:tc>
         <w:tc>
           <w:tcPr>
-            <w:tcW w:w="12051" w:type="dxa"/>
+            <w:tcW w:w="7376" w:type="dxa"/>
           </w:tcPr>
           <w:p>
             <w:pPr>
@@ -197,468 +162,197 @@
             <w:pPr>
               <w:pStyle w:val="ListParagraph"/>
               <w:ind w:left="0"/>
+              <w:jc w:val="center"/>
+              <w:rPr>
+                <w:b/>
+                <w:sz w:val="36"/>
+                <w:szCs w:val="36"/>
+              </w:rPr>
+            </w:pPr>
+            <w:r>
               <w:rPr>
                 <w:b/>
                 <w:sz w:val="24"/>
                 <w:szCs w:val="24"/>
               </w:rPr>
-            </w:pPr>
-            <w:r>
-              <w:rPr>
-                <w:b/>
-                <w:sz w:val="24"/>
-                <w:szCs w:val="24"/>
-              </w:rPr>
-              <w:t>Miscellaneous</w:t>
+              <w:t>Code Optimizations</w:t>
             </w:r>
           </w:p>
         </w:tc>
         <w:tc>
           <w:tcPr>
-            <w:tcW w:w="12051" w:type="dxa"/>
+            <w:tcW w:w="7376" w:type="dxa"/>
           </w:tcPr>
           <w:p>
             <w:pPr>
-              <w:rPr>
-                <w:sz w:val="40"/>
-                <w:szCs w:val="24"/>
-              </w:rPr>
-            </w:pPr>
-            <w:r>
-              <w:rPr>
-                <w:sz w:val="40"/>
-                <w:szCs w:val="24"/>
-              </w:rPr>
-              <w:t>Sort these out!</w:t>
-            </w:r>
-          </w:p>
-          <w:p>
-            <w:pPr>
-              <w:rPr>
-                <w:sz w:val="40"/>
-                <w:szCs w:val="24"/>
-              </w:rPr>
-            </w:pPr>
-          </w:p>
-          <w:p>
-            <w:pPr>
-              <w:rPr>
-                <w:sz w:val="40"/>
-                <w:szCs w:val="24"/>
-              </w:rPr>
-            </w:pPr>
-            <w:r>
-              <w:rPr>
-                <w:sz w:val="40"/>
-                <w:szCs w:val="24"/>
-              </w:rPr>
-              <w:t xml:space="preserve">Draw layer by layer, and use </w:t>
-            </w:r>
-            <w:proofErr w:type="spellStart"/>
-            <w:r>
-              <w:rPr>
-                <w:sz w:val="40"/>
-                <w:szCs w:val="24"/>
-              </w:rPr>
-              <w:t>JProfiler</w:t>
-            </w:r>
-            <w:proofErr w:type="spellEnd"/>
-            <w:r>
-              <w:rPr>
-                <w:sz w:val="40"/>
-                <w:szCs w:val="24"/>
-              </w:rPr>
-              <w:t xml:space="preserve"> to find issue</w:t>
-            </w:r>
-            <w:bookmarkStart w:id="0" w:name="_GoBack"/>
-            <w:bookmarkEnd w:id="0"/>
-          </w:p>
-          <w:p>
-            <w:pPr>
-              <w:rPr>
-                <w:szCs w:val="24"/>
-              </w:rPr>
-            </w:pPr>
-          </w:p>
-          <w:p>
-            <w:pPr>
-              <w:rPr>
-                <w:szCs w:val="24"/>
-              </w:rPr>
-            </w:pPr>
-          </w:p>
-          <w:p>
-            <w:pPr>
-              <w:rPr>
-                <w:szCs w:val="24"/>
-              </w:rPr>
-            </w:pPr>
-            <w:r>
-              <w:rPr>
-                <w:szCs w:val="24"/>
-              </w:rPr>
-              <w:t>Inventory very important</w:t>
-            </w:r>
-          </w:p>
-          <w:p>
-            <w:pPr>
-              <w:rPr>
-                <w:szCs w:val="24"/>
-              </w:rPr>
-            </w:pPr>
-            <w:r>
-              <w:rPr>
-                <w:szCs w:val="24"/>
-              </w:rPr>
-              <w:t>Put faces next to text boxes</w:t>
-            </w:r>
-          </w:p>
-          <w:p>
-            <w:pPr>
-              <w:rPr>
-                <w:szCs w:val="24"/>
-              </w:rPr>
-            </w:pPr>
-          </w:p>
-          <w:p>
-            <w:pPr>
-              <w:rPr>
-                <w:szCs w:val="24"/>
-              </w:rPr>
-            </w:pPr>
-            <w:r>
-              <w:rPr>
-                <w:szCs w:val="24"/>
-              </w:rPr>
-              <w:t>CONTROLS PAGE = REMOVE IMAGES, make all text</w:t>
-            </w:r>
-          </w:p>
-          <w:p>
-            <w:pPr>
-              <w:rPr>
-                <w:szCs w:val="24"/>
-              </w:rPr>
-            </w:pPr>
-          </w:p>
-          <w:p>
-            <w:pPr>
-              <w:rPr>
-                <w:szCs w:val="24"/>
-              </w:rPr>
-            </w:pPr>
-            <w:r>
-              <w:rPr>
-                <w:szCs w:val="24"/>
-              </w:rPr>
-              <w:t>HINTS = Do one for each CONTROL key = disappears when you do it, use alerts</w:t>
-            </w:r>
-          </w:p>
-          <w:p>
-            <w:pPr>
-              <w:rPr>
-                <w:szCs w:val="24"/>
-              </w:rPr>
-            </w:pPr>
-            <w:r>
-              <w:rPr>
-                <w:szCs w:val="24"/>
-              </w:rPr>
-              <w:t>Make interface for MOVING object = changes over time = works for delay writer + alerts</w:t>
-            </w:r>
-          </w:p>
-          <w:p>
-            <w:pPr>
-              <w:rPr>
-                <w:szCs w:val="24"/>
-              </w:rPr>
-            </w:pPr>
-          </w:p>
-          <w:p>
-            <w:pPr>
-              <w:rPr>
-                <w:szCs w:val="24"/>
-              </w:rPr>
-            </w:pPr>
-            <w:r>
-              <w:rPr>
-                <w:szCs w:val="24"/>
-              </w:rPr>
-              <w:t xml:space="preserve">Make INNO installer </w:t>
-            </w:r>
-            <w:proofErr w:type="gramStart"/>
-            <w:r>
-              <w:rPr>
-                <w:szCs w:val="24"/>
-              </w:rPr>
-              <w:t>file  =</w:t>
-            </w:r>
-            <w:proofErr w:type="gramEnd"/>
-            <w:r>
-              <w:rPr>
-                <w:szCs w:val="24"/>
-              </w:rPr>
-              <w:t xml:space="preserve"> MAKE java a requirement </w:t>
-            </w:r>
-          </w:p>
-          <w:p>
-            <w:pPr>
-              <w:rPr>
-                <w:szCs w:val="24"/>
-              </w:rPr>
-            </w:pPr>
-          </w:p>
-          <w:p>
-            <w:pPr>
-              <w:rPr>
-                <w:rFonts w:eastAsia="Times New Roman"/>
-                <w:color w:val="000000"/>
-                <w:szCs w:val="24"/>
-              </w:rPr>
-            </w:pPr>
-            <w:r>
-              <w:rPr>
-                <w:rFonts w:eastAsia="Times New Roman"/>
-                <w:color w:val="000000"/>
-                <w:szCs w:val="24"/>
-              </w:rPr>
-              <w:t xml:space="preserve">GAME ISSUES = Go to </w:t>
-            </w:r>
-            <w:proofErr w:type="spellStart"/>
-            <w:r>
-              <w:rPr>
-                <w:rFonts w:eastAsia="Times New Roman"/>
-                <w:color w:val="000000"/>
-                <w:szCs w:val="24"/>
-              </w:rPr>
-              <w:t>Github</w:t>
-            </w:r>
-            <w:proofErr w:type="spellEnd"/>
-            <w:r>
-              <w:rPr>
-                <w:rFonts w:eastAsia="Times New Roman"/>
-                <w:color w:val="000000"/>
-                <w:szCs w:val="24"/>
-              </w:rPr>
-              <w:t xml:space="preserve"> issues = Better because others can see</w:t>
-            </w:r>
-          </w:p>
-          <w:p>
-            <w:pPr>
-              <w:rPr>
-                <w:rFonts w:eastAsia="Times New Roman"/>
-                <w:color w:val="000000"/>
-                <w:szCs w:val="24"/>
-              </w:rPr>
-            </w:pPr>
-          </w:p>
-          <w:p>
-            <w:pPr>
-              <w:rPr>
-                <w:rFonts w:eastAsia="Times New Roman"/>
-                <w:color w:val="000000"/>
-                <w:szCs w:val="24"/>
-              </w:rPr>
-            </w:pPr>
-            <w:r>
-              <w:rPr>
-                <w:rFonts w:eastAsia="Times New Roman"/>
-                <w:color w:val="000000"/>
-                <w:szCs w:val="24"/>
-              </w:rPr>
-              <w:t xml:space="preserve">CONTROLS = </w:t>
-            </w:r>
+              <w:spacing w:line="276" w:lineRule="auto"/>
+              <w:rPr>
+                <w:szCs w:val="24"/>
+              </w:rPr>
+            </w:pPr>
+            <w:r>
+              <w:rPr>
+                <w:szCs w:val="24"/>
+              </w:rPr>
+              <w:t>FOR EVERY CLASS = JAVADOC + Fix package imports</w:t>
+            </w:r>
+          </w:p>
+          <w:p>
+            <w:pPr>
+              <w:spacing w:line="276" w:lineRule="auto"/>
+              <w:rPr>
+                <w:szCs w:val="24"/>
+              </w:rPr>
+            </w:pPr>
+          </w:p>
+          <w:p>
+            <w:pPr>
+              <w:spacing w:line="276" w:lineRule="auto"/>
+              <w:rPr>
+                <w:szCs w:val="24"/>
+              </w:rPr>
+            </w:pPr>
+            <w:r>
+              <w:rPr>
+                <w:szCs w:val="24"/>
+              </w:rPr>
+              <w:t>Make entity stores static</w:t>
+            </w:r>
+          </w:p>
+          <w:p>
+            <w:pPr>
+              <w:spacing w:line="276" w:lineRule="auto"/>
+              <w:rPr>
+                <w:szCs w:val="24"/>
+              </w:rPr>
+            </w:pPr>
+          </w:p>
+          <w:p>
+            <w:pPr>
+              <w:spacing w:line="276" w:lineRule="auto"/>
+              <w:rPr>
+                <w:szCs w:val="24"/>
+              </w:rPr>
+            </w:pPr>
+            <w:r>
+              <w:rPr>
+                <w:szCs w:val="24"/>
+              </w:rPr>
+              <w:t>Make popupdisp global??-draw onto agc?</w:t>
+            </w:r>
+          </w:p>
+          <w:p>
+            <w:pPr>
+              <w:spacing w:line="276" w:lineRule="auto"/>
+              <w:rPr>
+                <w:szCs w:val="24"/>
+              </w:rPr>
+            </w:pPr>
+          </w:p>
+          <w:p>
+            <w:pPr>
+              <w:spacing w:line="276" w:lineRule="auto"/>
+              <w:rPr>
+                <w:szCs w:val="24"/>
+              </w:rPr>
+            </w:pPr>
+            <w:r>
+              <w:rPr>
+                <w:szCs w:val="24"/>
+              </w:rPr>
+              <w:t>Make player global?</w:t>
+            </w:r>
+          </w:p>
+          <w:p>
+            <w:pPr>
+              <w:spacing w:line="276" w:lineRule="auto"/>
+              <w:rPr>
+                <w:szCs w:val="24"/>
+              </w:rPr>
+            </w:pPr>
+          </w:p>
+          <w:p>
+            <w:pPr>
+              <w:spacing w:line="276" w:lineRule="auto"/>
+              <w:rPr>
+                <w:szCs w:val="24"/>
+              </w:rPr>
+            </w:pPr>
+            <w:r>
+              <w:rPr>
+                <w:szCs w:val="24"/>
+              </w:rPr>
+              <w:t>Make global constructor that is run in loading state?</w:t>
+            </w:r>
+          </w:p>
+          <w:p>
+            <w:pPr>
+              <w:spacing w:line="276" w:lineRule="auto"/>
+              <w:rPr>
+                <w:szCs w:val="24"/>
+              </w:rPr>
+            </w:pPr>
+          </w:p>
+          <w:p>
+            <w:pPr>
+              <w:spacing w:line="276" w:lineRule="auto"/>
+              <w:rPr>
+                <w:szCs w:val="24"/>
+              </w:rPr>
+            </w:pPr>
+            <w:r>
+              <w:rPr>
+                <w:szCs w:val="24"/>
+              </w:rPr>
+              <w:t>Move entity processing out of play state</w:t>
+            </w:r>
+          </w:p>
+          <w:p>
+            <w:pPr>
+              <w:spacing w:line="276" w:lineRule="auto"/>
+              <w:rPr>
+                <w:szCs w:val="24"/>
+              </w:rPr>
+            </w:pPr>
+          </w:p>
+          <w:p>
+            <w:pPr>
+              <w:spacing w:line="276" w:lineRule="auto"/>
+              <w:rPr>
+                <w:szCs w:val="24"/>
+              </w:rPr>
+            </w:pPr>
+            <w:r>
+              <w:rPr>
+                <w:szCs w:val="24"/>
+              </w:rPr>
+              <w:t>Refactor enemy as protector</w:t>
+            </w:r>
+          </w:p>
+          <w:p>
+            <w:pPr>
+              <w:spacing w:line="276" w:lineRule="auto"/>
+              <w:rPr>
+                <w:szCs w:val="24"/>
+              </w:rPr>
+            </w:pPr>
           </w:p>
           <w:p>
             <w:pPr>
               <w:pStyle w:val="ListParagraph"/>
-              <w:numPr>
-                <w:ilvl w:val="0"/>
-                <w:numId w:val="42"/>
-              </w:numPr>
-              <w:rPr>
-                <w:rFonts w:eastAsia="Times New Roman"/>
-                <w:color w:val="000000"/>
-                <w:szCs w:val="24"/>
-              </w:rPr>
-            </w:pPr>
-            <w:r>
-              <w:rPr>
-                <w:rFonts w:eastAsia="Times New Roman"/>
-                <w:color w:val="000000"/>
-                <w:szCs w:val="24"/>
-              </w:rPr>
-              <w:t>Arrow keys or WASD</w:t>
-            </w:r>
-          </w:p>
-          <w:p>
-            <w:pPr>
-              <w:pStyle w:val="ListParagraph"/>
-              <w:numPr>
-                <w:ilvl w:val="0"/>
-                <w:numId w:val="42"/>
-              </w:numPr>
-              <w:rPr>
-                <w:rFonts w:eastAsia="Times New Roman"/>
-                <w:color w:val="000000"/>
-                <w:szCs w:val="24"/>
-              </w:rPr>
-            </w:pPr>
-            <w:r>
-              <w:rPr>
-                <w:rFonts w:eastAsia="Times New Roman"/>
-                <w:color w:val="000000"/>
-                <w:szCs w:val="24"/>
-              </w:rPr>
-              <w:t xml:space="preserve">Actions to </w:t>
-            </w:r>
-          </w:p>
-          <w:p>
-            <w:pPr>
-              <w:rPr>
-                <w:rFonts w:eastAsia="Times New Roman"/>
-                <w:color w:val="000000"/>
-                <w:szCs w:val="24"/>
-              </w:rPr>
-            </w:pPr>
-          </w:p>
-          <w:p>
-            <w:pPr>
-              <w:rPr>
-                <w:rFonts w:eastAsia="Times New Roman"/>
-                <w:color w:val="000000"/>
-                <w:szCs w:val="24"/>
-              </w:rPr>
-            </w:pPr>
-            <w:r>
-              <w:rPr>
-                <w:rFonts w:eastAsia="Times New Roman"/>
-                <w:color w:val="000000"/>
-                <w:szCs w:val="24"/>
-              </w:rPr>
-              <w:t>Changes</w:t>
-            </w:r>
-          </w:p>
-          <w:p>
-            <w:pPr>
-              <w:pStyle w:val="ListParagraph"/>
-              <w:numPr>
-                <w:ilvl w:val="0"/>
-                <w:numId w:val="44"/>
-              </w:numPr>
-              <w:rPr>
-                <w:szCs w:val="24"/>
-              </w:rPr>
-            </w:pPr>
-            <w:r>
-              <w:rPr>
-                <w:szCs w:val="24"/>
-              </w:rPr>
-              <w:t>INCREASE AREA FOR LIMESTONE OBSTACLE</w:t>
-            </w:r>
-          </w:p>
-          <w:p>
-            <w:pPr>
-              <w:pStyle w:val="ListParagraph"/>
-              <w:numPr>
-                <w:ilvl w:val="0"/>
-                <w:numId w:val="44"/>
-              </w:numPr>
-              <w:rPr>
-                <w:szCs w:val="24"/>
-              </w:rPr>
-            </w:pPr>
-            <w:r>
-              <w:rPr>
-                <w:szCs w:val="24"/>
-              </w:rPr>
-              <w:t>MOUSE STATS = CHECK = WRONG LETTER!</w:t>
-            </w:r>
-          </w:p>
-          <w:p>
-            <w:pPr>
-              <w:pStyle w:val="ListParagraph"/>
-              <w:numPr>
-                <w:ilvl w:val="0"/>
-                <w:numId w:val="44"/>
-              </w:numPr>
-              <w:rPr>
-                <w:szCs w:val="24"/>
-              </w:rPr>
-            </w:pPr>
-            <w:r>
-              <w:rPr>
-                <w:szCs w:val="24"/>
-              </w:rPr>
-              <w:t xml:space="preserve">Prevent ship from </w:t>
-            </w:r>
-            <w:proofErr w:type="gramStart"/>
-            <w:r>
-              <w:rPr>
-                <w:szCs w:val="24"/>
-              </w:rPr>
-              <w:t>disappearing!,</w:t>
-            </w:r>
-            <w:proofErr w:type="gramEnd"/>
-            <w:r>
-              <w:rPr>
-                <w:szCs w:val="24"/>
-              </w:rPr>
-              <w:t xml:space="preserve"> only items should go</w:t>
-            </w:r>
-          </w:p>
-          <w:p>
-            <w:pPr>
-              <w:pStyle w:val="ListParagraph"/>
-              <w:numPr>
-                <w:ilvl w:val="0"/>
-                <w:numId w:val="44"/>
-              </w:numPr>
-              <w:rPr>
-                <w:szCs w:val="24"/>
-              </w:rPr>
-            </w:pPr>
-            <w:r>
-              <w:rPr>
-                <w:szCs w:val="24"/>
-              </w:rPr>
-              <w:t>Create “</w:t>
-            </w:r>
-            <w:proofErr w:type="spellStart"/>
-            <w:r>
-              <w:rPr>
-                <w:szCs w:val="24"/>
-              </w:rPr>
-              <w:t>EventPad</w:t>
-            </w:r>
-            <w:proofErr w:type="spellEnd"/>
-            <w:r>
-              <w:rPr>
-                <w:szCs w:val="24"/>
-              </w:rPr>
-              <w:t xml:space="preserve">” near ship = maybe a white light </w:t>
-            </w:r>
-            <w:proofErr w:type="gramStart"/>
-            <w:r>
-              <w:rPr>
-                <w:szCs w:val="24"/>
-              </w:rPr>
-              <w:t>emitter  =</w:t>
-            </w:r>
-            <w:proofErr w:type="gramEnd"/>
-            <w:r>
-              <w:rPr>
-                <w:szCs w:val="24"/>
-              </w:rPr>
-              <w:t xml:space="preserve"> this will be area for Finishing scene</w:t>
-            </w:r>
-          </w:p>
-          <w:p>
-            <w:pPr>
-              <w:spacing w:line="276" w:lineRule="auto"/>
-              <w:rPr>
-                <w:szCs w:val="24"/>
-              </w:rPr>
-            </w:pPr>
+              <w:ind w:left="0"/>
+              <w:rPr>
+                <w:b/>
+                <w:sz w:val="36"/>
+                <w:szCs w:val="36"/>
+              </w:rPr>
+            </w:pPr>
+            <w:r>
+              <w:rPr>
+                <w:szCs w:val="24"/>
+              </w:rPr>
+              <w:t>Add afterAction and beforeAction as optional methods to entity = can be overridden for any entity = all entities have potential action</w:t>
+            </w:r>
           </w:p>
         </w:tc>
       </w:tr>
@@ -683,287 +377,332 @@
                 <w:sz w:val="24"/>
                 <w:szCs w:val="24"/>
               </w:rPr>
-              <w:t>Code Optimizations</w:t>
+              <w:t>Issues to Fix</w:t>
             </w:r>
           </w:p>
         </w:tc>
         <w:tc>
           <w:tcPr>
-            <w:tcW w:w="12051" w:type="dxa"/>
+            <w:tcW w:w="7376" w:type="dxa"/>
           </w:tcPr>
           <w:p>
             <w:pPr>
-              <w:spacing w:line="276" w:lineRule="auto"/>
-              <w:rPr>
-                <w:szCs w:val="24"/>
-              </w:rPr>
-            </w:pPr>
-            <w:r>
-              <w:rPr>
-                <w:szCs w:val="24"/>
-              </w:rPr>
-              <w:t>Make entity stores static</w:t>
-            </w:r>
-          </w:p>
-          <w:p>
-            <w:pPr>
-              <w:spacing w:line="276" w:lineRule="auto"/>
-              <w:rPr>
-                <w:szCs w:val="24"/>
-              </w:rPr>
-            </w:pPr>
-          </w:p>
-          <w:p>
-            <w:pPr>
-              <w:spacing w:line="276" w:lineRule="auto"/>
-              <w:rPr>
-                <w:szCs w:val="24"/>
-              </w:rPr>
-            </w:pPr>
-            <w:r>
-              <w:rPr>
-                <w:szCs w:val="24"/>
-              </w:rPr>
-              <w:t xml:space="preserve">Go </w:t>
-            </w:r>
-            <w:proofErr w:type="spellStart"/>
-            <w:r>
-              <w:rPr>
-                <w:szCs w:val="24"/>
-              </w:rPr>
-              <w:t>thoruhg</w:t>
-            </w:r>
-            <w:proofErr w:type="spellEnd"/>
-            <w:r>
-              <w:rPr>
-                <w:szCs w:val="24"/>
-              </w:rPr>
-              <w:t xml:space="preserve"> every class and standardise</w:t>
-            </w:r>
-          </w:p>
-          <w:p>
-            <w:pPr>
-              <w:spacing w:line="276" w:lineRule="auto"/>
-              <w:rPr>
-                <w:szCs w:val="24"/>
-              </w:rPr>
-            </w:pPr>
-          </w:p>
-          <w:p>
-            <w:pPr>
-              <w:spacing w:line="276" w:lineRule="auto"/>
-              <w:rPr>
-                <w:szCs w:val="24"/>
-              </w:rPr>
-            </w:pPr>
-            <w:r>
-              <w:rPr>
-                <w:szCs w:val="24"/>
-              </w:rPr>
-              <w:t xml:space="preserve">Make </w:t>
-            </w:r>
-            <w:proofErr w:type="spellStart"/>
-            <w:r>
-              <w:rPr>
-                <w:szCs w:val="24"/>
-              </w:rPr>
-              <w:t>popupdisp</w:t>
-            </w:r>
-            <w:proofErr w:type="spellEnd"/>
-            <w:r>
-              <w:rPr>
-                <w:szCs w:val="24"/>
-              </w:rPr>
-              <w:t xml:space="preserve"> global??-draw onto </w:t>
-            </w:r>
-            <w:proofErr w:type="spellStart"/>
-            <w:r>
-              <w:rPr>
-                <w:szCs w:val="24"/>
-              </w:rPr>
-              <w:t>agc</w:t>
-            </w:r>
-            <w:proofErr w:type="spellEnd"/>
-            <w:r>
-              <w:rPr>
-                <w:szCs w:val="24"/>
-              </w:rPr>
-              <w:t>?</w:t>
-            </w:r>
-          </w:p>
-          <w:p>
-            <w:pPr>
-              <w:spacing w:line="276" w:lineRule="auto"/>
-              <w:rPr>
-                <w:szCs w:val="24"/>
-              </w:rPr>
-            </w:pPr>
-          </w:p>
-          <w:p>
-            <w:pPr>
-              <w:spacing w:line="276" w:lineRule="auto"/>
-              <w:rPr>
-                <w:szCs w:val="24"/>
-              </w:rPr>
-            </w:pPr>
-            <w:r>
-              <w:rPr>
-                <w:szCs w:val="24"/>
-              </w:rPr>
-              <w:t>Make player global?</w:t>
-            </w:r>
-          </w:p>
-          <w:p>
-            <w:pPr>
-              <w:spacing w:line="276" w:lineRule="auto"/>
-              <w:rPr>
-                <w:szCs w:val="24"/>
-              </w:rPr>
-            </w:pPr>
-          </w:p>
-          <w:p>
-            <w:pPr>
-              <w:spacing w:line="276" w:lineRule="auto"/>
-              <w:rPr>
-                <w:szCs w:val="24"/>
-              </w:rPr>
-            </w:pPr>
-            <w:r>
-              <w:rPr>
-                <w:szCs w:val="24"/>
-              </w:rPr>
-              <w:t>Make global constructor that is run in loading state?</w:t>
-            </w:r>
-          </w:p>
-          <w:p>
-            <w:pPr>
-              <w:spacing w:line="276" w:lineRule="auto"/>
-              <w:rPr>
-                <w:szCs w:val="24"/>
-              </w:rPr>
-            </w:pPr>
-          </w:p>
-          <w:p>
-            <w:pPr>
-              <w:spacing w:line="276" w:lineRule="auto"/>
-              <w:rPr>
-                <w:szCs w:val="24"/>
-              </w:rPr>
-            </w:pPr>
-            <w:r>
-              <w:rPr>
-                <w:szCs w:val="24"/>
-              </w:rPr>
-              <w:t>Move entity processing out of play state</w:t>
-            </w:r>
-          </w:p>
-          <w:p>
-            <w:pPr>
-              <w:spacing w:line="276" w:lineRule="auto"/>
-              <w:rPr>
-                <w:szCs w:val="24"/>
-              </w:rPr>
-            </w:pPr>
-          </w:p>
-          <w:p>
-            <w:pPr>
-              <w:spacing w:line="276" w:lineRule="auto"/>
-              <w:rPr>
-                <w:szCs w:val="24"/>
-              </w:rPr>
-            </w:pPr>
-            <w:r>
-              <w:rPr>
-                <w:szCs w:val="24"/>
-              </w:rPr>
-              <w:t>Refactor enemy as protector</w:t>
-            </w:r>
-          </w:p>
-          <w:p>
-            <w:pPr>
-              <w:spacing w:line="276" w:lineRule="auto"/>
-              <w:rPr>
-                <w:szCs w:val="24"/>
-              </w:rPr>
-            </w:pPr>
-          </w:p>
-          <w:p>
-            <w:pPr>
-              <w:spacing w:line="276" w:lineRule="auto"/>
-              <w:rPr>
-                <w:szCs w:val="24"/>
-              </w:rPr>
-            </w:pPr>
-            <w:r>
-              <w:rPr>
-                <w:szCs w:val="24"/>
-              </w:rPr>
-              <w:t xml:space="preserve">Add </w:t>
-            </w:r>
-            <w:proofErr w:type="spellStart"/>
-            <w:r>
-              <w:rPr>
-                <w:szCs w:val="24"/>
-              </w:rPr>
-              <w:t>afterAction</w:t>
-            </w:r>
-            <w:proofErr w:type="spellEnd"/>
-            <w:r>
-              <w:rPr>
-                <w:szCs w:val="24"/>
-              </w:rPr>
-              <w:t xml:space="preserve"> and </w:t>
-            </w:r>
-            <w:proofErr w:type="spellStart"/>
-            <w:r>
-              <w:rPr>
-                <w:szCs w:val="24"/>
-              </w:rPr>
-              <w:t>beforeAction</w:t>
-            </w:r>
-            <w:proofErr w:type="spellEnd"/>
-            <w:r>
-              <w:rPr>
-                <w:szCs w:val="24"/>
-              </w:rPr>
-              <w:t xml:space="preserve"> as optional methods to entity = can be overridden for any entity</w:t>
-            </w:r>
-            <w:r>
-              <w:rPr>
-                <w:szCs w:val="24"/>
-              </w:rPr>
-              <w:t xml:space="preserve"> = all entities have potential action</w:t>
-            </w:r>
-          </w:p>
-          <w:p>
-            <w:pPr>
-              <w:spacing w:line="276" w:lineRule="auto"/>
-              <w:rPr>
-                <w:szCs w:val="24"/>
-              </w:rPr>
-            </w:pPr>
+              <w:rPr>
+                <w:sz w:val="28"/>
+                <w:szCs w:val="18"/>
+              </w:rPr>
+            </w:pPr>
+            <w:r>
+              <w:rPr>
+                <w:sz w:val="28"/>
+                <w:szCs w:val="18"/>
+              </w:rPr>
+              <w:t>Draw layer by layer, and use JProfiler to find issue</w:t>
+            </w:r>
+          </w:p>
+          <w:p>
+            <w:pPr>
+              <w:rPr>
+                <w:szCs w:val="24"/>
+              </w:rPr>
+            </w:pPr>
+          </w:p>
+          <w:p>
+            <w:pPr>
+              <w:rPr>
+                <w:szCs w:val="24"/>
+              </w:rPr>
+            </w:pPr>
+          </w:p>
+          <w:p>
+            <w:pPr>
+              <w:rPr>
+                <w:szCs w:val="24"/>
+              </w:rPr>
+            </w:pPr>
+            <w:r>
+              <w:rPr>
+                <w:szCs w:val="24"/>
+              </w:rPr>
+              <w:t>Inventory very important</w:t>
+            </w:r>
+          </w:p>
+          <w:p>
+            <w:pPr>
+              <w:rPr>
+                <w:szCs w:val="24"/>
+              </w:rPr>
+            </w:pPr>
+            <w:r>
+              <w:rPr>
+                <w:szCs w:val="24"/>
+              </w:rPr>
+              <w:t>Put faces next to text boxes</w:t>
+            </w:r>
+          </w:p>
+          <w:p>
+            <w:pPr>
+              <w:rPr>
+                <w:szCs w:val="24"/>
+              </w:rPr>
+            </w:pPr>
+          </w:p>
+          <w:p>
+            <w:pPr>
+              <w:rPr>
+                <w:szCs w:val="24"/>
+              </w:rPr>
+            </w:pPr>
+            <w:r>
+              <w:rPr>
+                <w:szCs w:val="24"/>
+              </w:rPr>
+              <w:t>CONTROLS PAGE = REMOVE IMAGES, make all text</w:t>
+            </w:r>
+          </w:p>
+          <w:p>
+            <w:pPr>
+              <w:rPr>
+                <w:szCs w:val="24"/>
+              </w:rPr>
+            </w:pPr>
+          </w:p>
+          <w:p>
+            <w:pPr>
+              <w:rPr>
+                <w:szCs w:val="24"/>
+              </w:rPr>
+            </w:pPr>
+            <w:r>
+              <w:rPr>
+                <w:szCs w:val="24"/>
+              </w:rPr>
+              <w:t>HINTS = Do one for each CONTROL key = disappears when you do it, use alerts</w:t>
+            </w:r>
+          </w:p>
+          <w:p>
+            <w:pPr>
+              <w:rPr>
+                <w:szCs w:val="24"/>
+              </w:rPr>
+            </w:pPr>
+            <w:r>
+              <w:rPr>
+                <w:szCs w:val="24"/>
+              </w:rPr>
+              <w:t>Make interface for MOVING object = changes over time = works for delay writer + alerts</w:t>
+            </w:r>
+          </w:p>
+          <w:p>
+            <w:pPr>
+              <w:rPr>
+                <w:szCs w:val="24"/>
+              </w:rPr>
+            </w:pPr>
+          </w:p>
+          <w:p>
+            <w:pPr>
+              <w:rPr>
+                <w:szCs w:val="24"/>
+              </w:rPr>
+            </w:pPr>
+            <w:r>
+              <w:rPr>
+                <w:szCs w:val="24"/>
+              </w:rPr>
+              <w:t xml:space="preserve">Make INNO installer file  = MAKE java a requirement </w:t>
+            </w:r>
+          </w:p>
+          <w:p>
+            <w:pPr>
+              <w:rPr>
+                <w:szCs w:val="24"/>
+              </w:rPr>
+            </w:pPr>
+          </w:p>
+          <w:p>
+            <w:pPr>
+              <w:rPr>
+                <w:rFonts w:eastAsia="Times New Roman"/>
+                <w:color w:val="000000"/>
+                <w:szCs w:val="24"/>
+              </w:rPr>
+            </w:pPr>
+            <w:r>
+              <w:rPr>
+                <w:rFonts w:eastAsia="Times New Roman"/>
+                <w:color w:val="000000"/>
+                <w:szCs w:val="24"/>
+              </w:rPr>
+              <w:t>GAME ISSUES = Go to Github issues = Better because others can see</w:t>
+            </w:r>
+          </w:p>
+          <w:p>
+            <w:pPr>
+              <w:rPr>
+                <w:rFonts w:eastAsia="Times New Roman"/>
+                <w:color w:val="000000"/>
+                <w:szCs w:val="24"/>
+              </w:rPr>
+            </w:pPr>
+          </w:p>
+          <w:p>
+            <w:pPr>
+              <w:rPr>
+                <w:rFonts w:eastAsia="Times New Roman"/>
+                <w:color w:val="000000"/>
+                <w:szCs w:val="24"/>
+              </w:rPr>
+            </w:pPr>
+            <w:r>
+              <w:rPr>
+                <w:rFonts w:eastAsia="Times New Roman"/>
+                <w:color w:val="000000"/>
+                <w:szCs w:val="24"/>
+              </w:rPr>
+              <w:t xml:space="preserve">CONTROLS = </w:t>
+            </w:r>
           </w:p>
           <w:p>
             <w:pPr>
               <w:pStyle w:val="ListParagraph"/>
-              <w:spacing w:line="276" w:lineRule="auto"/>
-              <w:rPr>
-                <w:szCs w:val="24"/>
-              </w:rPr>
-            </w:pPr>
-          </w:p>
-          <w:p>
-            <w:pPr>
-              <w:spacing w:line="276" w:lineRule="auto"/>
-              <w:rPr>
-                <w:szCs w:val="24"/>
-              </w:rPr>
-            </w:pPr>
-            <w:r>
-              <w:rPr>
-                <w:szCs w:val="24"/>
-              </w:rPr>
-              <w:t>FIX CODACY ISSUES</w:t>
+              <w:numPr>
+                <w:ilvl w:val="0"/>
+                <w:numId w:val="42"/>
+              </w:numPr>
+              <w:rPr>
+                <w:rFonts w:eastAsia="Times New Roman"/>
+                <w:color w:val="000000"/>
+                <w:szCs w:val="24"/>
+              </w:rPr>
+            </w:pPr>
+            <w:r>
+              <w:rPr>
+                <w:rFonts w:eastAsia="Times New Roman"/>
+                <w:color w:val="000000"/>
+                <w:szCs w:val="24"/>
+              </w:rPr>
+              <w:t>Arrow keys or WASD</w:t>
+            </w:r>
+          </w:p>
+          <w:p>
+            <w:pPr>
+              <w:pStyle w:val="ListParagraph"/>
+              <w:numPr>
+                <w:ilvl w:val="0"/>
+                <w:numId w:val="42"/>
+              </w:numPr>
+              <w:rPr>
+                <w:rFonts w:eastAsia="Times New Roman"/>
+                <w:color w:val="000000"/>
+                <w:szCs w:val="24"/>
+              </w:rPr>
+            </w:pPr>
+            <w:r>
+              <w:rPr>
+                <w:rFonts w:eastAsia="Times New Roman"/>
+                <w:color w:val="000000"/>
+                <w:szCs w:val="24"/>
+              </w:rPr>
+              <w:t xml:space="preserve">Actions to </w:t>
+            </w:r>
+          </w:p>
+          <w:p>
+            <w:pPr>
+              <w:rPr>
+                <w:rFonts w:eastAsia="Times New Roman"/>
+                <w:color w:val="000000"/>
+                <w:szCs w:val="24"/>
+              </w:rPr>
+            </w:pPr>
+          </w:p>
+          <w:p>
+            <w:pPr>
+              <w:rPr>
+                <w:rFonts w:eastAsia="Times New Roman"/>
+                <w:color w:val="000000"/>
+                <w:szCs w:val="24"/>
+              </w:rPr>
+            </w:pPr>
+            <w:r>
+              <w:rPr>
+                <w:rFonts w:eastAsia="Times New Roman"/>
+                <w:color w:val="000000"/>
+                <w:szCs w:val="24"/>
+              </w:rPr>
+              <w:t>Changes</w:t>
+            </w:r>
+          </w:p>
+          <w:p>
+            <w:pPr>
+              <w:pStyle w:val="ListParagraph"/>
+              <w:numPr>
+                <w:ilvl w:val="0"/>
+                <w:numId w:val="44"/>
+              </w:numPr>
+              <w:rPr>
+                <w:szCs w:val="24"/>
+              </w:rPr>
+            </w:pPr>
+            <w:r>
+              <w:rPr>
+                <w:szCs w:val="24"/>
+              </w:rPr>
+              <w:t>INCREASE AREA FOR LIMESTONE OBSTACLE</w:t>
+            </w:r>
+          </w:p>
+          <w:p>
+            <w:pPr>
+              <w:pStyle w:val="ListParagraph"/>
+              <w:numPr>
+                <w:ilvl w:val="0"/>
+                <w:numId w:val="44"/>
+              </w:numPr>
+              <w:rPr>
+                <w:szCs w:val="24"/>
+              </w:rPr>
+            </w:pPr>
+            <w:r>
+              <w:rPr>
+                <w:szCs w:val="24"/>
+              </w:rPr>
+              <w:t>MOUSE STATS = CHECK = WRONG LETTER!</w:t>
+            </w:r>
+          </w:p>
+          <w:p>
+            <w:pPr>
+              <w:pStyle w:val="ListParagraph"/>
+              <w:numPr>
+                <w:ilvl w:val="0"/>
+                <w:numId w:val="44"/>
+              </w:numPr>
+              <w:rPr>
+                <w:szCs w:val="24"/>
+              </w:rPr>
+            </w:pPr>
+            <w:r>
+              <w:rPr>
+                <w:szCs w:val="24"/>
+              </w:rPr>
+              <w:t>Prevent ship from disappearing!, only items should go</w:t>
+            </w:r>
+          </w:p>
+          <w:p>
+            <w:pPr>
+              <w:pStyle w:val="ListParagraph"/>
+              <w:numPr>
+                <w:ilvl w:val="0"/>
+                <w:numId w:val="44"/>
+              </w:numPr>
+              <w:rPr>
+                <w:szCs w:val="24"/>
+              </w:rPr>
+            </w:pPr>
+            <w:r>
+              <w:rPr>
+                <w:szCs w:val="24"/>
+              </w:rPr>
+              <w:t>Create “EventPad” near ship = maybe a white light emitter  = this will be area for Finishing scene</w:t>
             </w:r>
           </w:p>
           <w:p>
@@ -1003,7 +742,7 @@
         </w:tc>
         <w:tc>
           <w:tcPr>
-            <w:tcW w:w="12051" w:type="dxa"/>
+            <w:tcW w:w="7376" w:type="dxa"/>
           </w:tcPr>
           <w:p>
             <w:pPr>
@@ -1016,35 +755,7 @@
               <w:rPr>
                 <w:szCs w:val="24"/>
               </w:rPr>
-              <w:t>Hud shows speed (</w:t>
-            </w:r>
-            <w:proofErr w:type="spellStart"/>
-            <w:r>
-              <w:rPr>
-                <w:szCs w:val="24"/>
-              </w:rPr>
-              <w:t>acutal</w:t>
-            </w:r>
-            <w:proofErr w:type="spellEnd"/>
-            <w:r>
-              <w:rPr>
-                <w:szCs w:val="24"/>
-              </w:rPr>
-              <w:t>*</w:t>
-            </w:r>
-            <w:proofErr w:type="gramStart"/>
-            <w:r>
-              <w:rPr>
-                <w:szCs w:val="24"/>
-              </w:rPr>
-              <w:t>10)+</w:t>
-            </w:r>
-            <w:proofErr w:type="gramEnd"/>
-            <w:r>
-              <w:rPr>
-                <w:szCs w:val="24"/>
-              </w:rPr>
-              <w:t xml:space="preserve"> health</w:t>
+              <w:t>Hud shows speed (acutal*10)+ health</w:t>
             </w:r>
           </w:p>
           <w:p>
@@ -1088,21 +799,7 @@
               <w:rPr>
                 <w:szCs w:val="24"/>
               </w:rPr>
-              <w:t xml:space="preserve">CONTROLS PAGE </w:t>
-            </w:r>
-            <w:proofErr w:type="gramStart"/>
-            <w:r>
-              <w:rPr>
-                <w:szCs w:val="24"/>
-              </w:rPr>
-              <w:t>=  E</w:t>
-            </w:r>
-            <w:proofErr w:type="gramEnd"/>
-            <w:r>
-              <w:rPr>
-                <w:szCs w:val="24"/>
-              </w:rPr>
-              <w:t xml:space="preserve"> means “USE EVERY ITEM GRABBED”</w:t>
+              <w:t>CONTROLS PAGE =  E means “USE EVERY ITEM GRABBED”</w:t>
             </w:r>
           </w:p>
           <w:p>
@@ -1210,21 +907,7 @@
               <w:rPr>
                 <w:szCs w:val="24"/>
               </w:rPr>
-              <w:t xml:space="preserve">Run all sounds </w:t>
-            </w:r>
-            <w:proofErr w:type="spellStart"/>
-            <w:r>
-              <w:rPr>
-                <w:szCs w:val="24"/>
-              </w:rPr>
-              <w:t>thorugh</w:t>
-            </w:r>
-            <w:proofErr w:type="spellEnd"/>
-            <w:r>
-              <w:rPr>
-                <w:szCs w:val="24"/>
-              </w:rPr>
-              <w:t xml:space="preserve"> try and catch = so doesn’t crash IDE</w:t>
+              <w:t>Run all sounds thorugh try and catch = so doesn’t crash IDE</w:t>
             </w:r>
           </w:p>
           <w:p>
@@ -1265,7 +948,7 @@
         </w:tc>
         <w:tc>
           <w:tcPr>
-            <w:tcW w:w="12051" w:type="dxa"/>
+            <w:tcW w:w="7376" w:type="dxa"/>
           </w:tcPr>
           <w:p>
             <w:pPr>
@@ -1334,41 +1017,25 @@
                 <w:szCs w:val="24"/>
               </w:rPr>
             </w:pPr>
-            <w:proofErr w:type="spellStart"/>
-            <w:r>
-              <w:rPr>
-                <w:szCs w:val="24"/>
-              </w:rPr>
-              <w:t>Cryocapacitor</w:t>
-            </w:r>
-            <w:proofErr w:type="spellEnd"/>
-            <w:r>
-              <w:rPr>
-                <w:szCs w:val="24"/>
-              </w:rPr>
-              <w:t xml:space="preserve"> use = icy sound</w:t>
-            </w:r>
-          </w:p>
-          <w:p>
-            <w:pPr>
-              <w:spacing w:line="276" w:lineRule="auto"/>
-              <w:rPr>
-                <w:szCs w:val="24"/>
-              </w:rPr>
-            </w:pPr>
-            <w:proofErr w:type="spellStart"/>
-            <w:r>
-              <w:rPr>
-                <w:szCs w:val="24"/>
-              </w:rPr>
-              <w:t>Magistructor</w:t>
-            </w:r>
-            <w:proofErr w:type="spellEnd"/>
-            <w:r>
-              <w:rPr>
-                <w:szCs w:val="24"/>
-              </w:rPr>
-              <w:t xml:space="preserve"> orb use = stretching sound</w:t>
+            <w:r>
+              <w:rPr>
+                <w:szCs w:val="24"/>
+              </w:rPr>
+              <w:t>Cryocapacitor use = icy sound</w:t>
+            </w:r>
+          </w:p>
+          <w:p>
+            <w:pPr>
+              <w:spacing w:line="276" w:lineRule="auto"/>
+              <w:rPr>
+                <w:szCs w:val="24"/>
+              </w:rPr>
+            </w:pPr>
+            <w:r>
+              <w:rPr>
+                <w:szCs w:val="24"/>
+              </w:rPr>
+              <w:t>Magistructor orb use = stretching sound</w:t>
             </w:r>
           </w:p>
         </w:tc>
@@ -1400,7 +1067,7 @@
         </w:tc>
         <w:tc>
           <w:tcPr>
-            <w:tcW w:w="12051" w:type="dxa"/>
+            <w:tcW w:w="7376" w:type="dxa"/>
           </w:tcPr>
           <w:p>
             <w:pPr>
@@ -1435,43 +1102,21 @@
               <w:rPr>
                 <w:szCs w:val="24"/>
               </w:rPr>
-              <w:t xml:space="preserve">Enemy </w:t>
-            </w:r>
-            <w:proofErr w:type="spellStart"/>
-            <w:r>
-              <w:rPr>
-                <w:szCs w:val="24"/>
-              </w:rPr>
-              <w:t>calss</w:t>
-            </w:r>
-            <w:proofErr w:type="spellEnd"/>
-          </w:p>
-          <w:p>
-            <w:pPr>
-              <w:spacing w:line="276" w:lineRule="auto"/>
-              <w:rPr>
-                <w:szCs w:val="24"/>
-              </w:rPr>
-            </w:pPr>
-            <w:r>
-              <w:rPr>
-                <w:szCs w:val="24"/>
-              </w:rPr>
-              <w:t xml:space="preserve">Boss and </w:t>
-            </w:r>
-            <w:proofErr w:type="spellStart"/>
-            <w:r>
-              <w:rPr>
-                <w:szCs w:val="24"/>
-              </w:rPr>
-              <w:t>Minnion</w:t>
-            </w:r>
-            <w:proofErr w:type="spellEnd"/>
-            <w:r>
-              <w:rPr>
-                <w:szCs w:val="24"/>
-              </w:rPr>
-              <w:t xml:space="preserve"> inherit</w:t>
+              <w:t>Enemy calss</w:t>
+            </w:r>
+          </w:p>
+          <w:p>
+            <w:pPr>
+              <w:spacing w:line="276" w:lineRule="auto"/>
+              <w:rPr>
+                <w:szCs w:val="24"/>
+              </w:rPr>
+            </w:pPr>
+            <w:r>
+              <w:rPr>
+                <w:szCs w:val="24"/>
+              </w:rPr>
+              <w:t>Boss and Minnion inherit</w:t>
             </w:r>
           </w:p>
           <w:p>
@@ -1523,46 +1168,30 @@
               <w:rPr>
                 <w:szCs w:val="24"/>
               </w:rPr>
-              <w:t xml:space="preserve">Draw as flicking </w:t>
-            </w:r>
-            <w:proofErr w:type="spellStart"/>
-            <w:r>
-              <w:rPr>
-                <w:szCs w:val="24"/>
-              </w:rPr>
-              <w:t>silhoute</w:t>
-            </w:r>
-            <w:proofErr w:type="spellEnd"/>
-            <w:r>
-              <w:rPr>
-                <w:szCs w:val="24"/>
-              </w:rPr>
-              <w:t xml:space="preserve"> (/black or white)</w:t>
-            </w:r>
-          </w:p>
-          <w:p>
-            <w:pPr>
-              <w:spacing w:line="276" w:lineRule="auto"/>
-              <w:rPr>
-                <w:szCs w:val="24"/>
-              </w:rPr>
-            </w:pPr>
-          </w:p>
-          <w:p>
-            <w:pPr>
-              <w:spacing w:line="276" w:lineRule="auto"/>
-              <w:rPr>
-                <w:szCs w:val="24"/>
-              </w:rPr>
-            </w:pPr>
-            <w:proofErr w:type="spellStart"/>
+              <w:t>Draw as flicking silhoute (/black or white)</w:t>
+            </w:r>
+          </w:p>
+          <w:p>
+            <w:pPr>
+              <w:spacing w:line="276" w:lineRule="auto"/>
+              <w:rPr>
+                <w:szCs w:val="24"/>
+              </w:rPr>
+            </w:pPr>
+          </w:p>
+          <w:p>
+            <w:pPr>
+              <w:spacing w:line="276" w:lineRule="auto"/>
+              <w:rPr>
+                <w:szCs w:val="24"/>
+              </w:rPr>
+            </w:pPr>
             <w:r>
               <w:rPr>
                 <w:szCs w:val="24"/>
               </w:rPr>
               <w:t>Trevil</w:t>
             </w:r>
-            <w:proofErr w:type="spellEnd"/>
           </w:p>
           <w:p>
             <w:pPr>
@@ -1580,21 +1209,7 @@
               <w:rPr>
                 <w:szCs w:val="24"/>
               </w:rPr>
-              <w:t xml:space="preserve">Health bar for </w:t>
-            </w:r>
-            <w:proofErr w:type="spellStart"/>
-            <w:r>
-              <w:rPr>
-                <w:szCs w:val="24"/>
-              </w:rPr>
-              <w:t>trevil</w:t>
-            </w:r>
-            <w:proofErr w:type="spellEnd"/>
-            <w:r>
-              <w:rPr>
-                <w:szCs w:val="24"/>
-              </w:rPr>
-              <w:t xml:space="preserve"> but not his minions</w:t>
+              <w:t>Health bar for trevil but not his minions</w:t>
             </w:r>
           </w:p>
           <w:p>
@@ -1609,25 +1224,11 @@
                 <w:szCs w:val="24"/>
               </w:rPr>
             </w:pPr>
-            <w:proofErr w:type="spellStart"/>
-            <w:r>
-              <w:rPr>
-                <w:szCs w:val="24"/>
-              </w:rPr>
-              <w:t>Trevil</w:t>
-            </w:r>
-            <w:proofErr w:type="spellEnd"/>
-            <w:r>
-              <w:rPr>
-                <w:szCs w:val="24"/>
-              </w:rPr>
-              <w:t xml:space="preserve"> draws health from healthy trees</w:t>
-            </w:r>
-            <w:r>
-              <w:rPr>
-                <w:szCs w:val="24"/>
-              </w:rPr>
-              <w:t xml:space="preserve"> (beside him)</w:t>
+            <w:r>
+              <w:rPr>
+                <w:szCs w:val="24"/>
+              </w:rPr>
+              <w:t>Trevil draws health from healthy trees (beside him)</w:t>
             </w:r>
           </w:p>
           <w:p>
@@ -1642,19 +1243,11 @@
                 <w:szCs w:val="24"/>
               </w:rPr>
             </w:pPr>
-            <w:proofErr w:type="spellStart"/>
-            <w:r>
-              <w:rPr>
-                <w:szCs w:val="24"/>
-              </w:rPr>
-              <w:t>Miniosn</w:t>
-            </w:r>
-            <w:proofErr w:type="spellEnd"/>
-            <w:r>
-              <w:rPr>
-                <w:szCs w:val="24"/>
-              </w:rPr>
-              <w:t xml:space="preserve"> come in rows</w:t>
+            <w:r>
+              <w:rPr>
+                <w:szCs w:val="24"/>
+              </w:rPr>
+              <w:t>Miniosn come in rows</w:t>
             </w:r>
           </w:p>
           <w:p>
@@ -1692,79 +1285,37 @@
               <w:rPr>
                 <w:szCs w:val="24"/>
               </w:rPr>
-              <w:t xml:space="preserve">Special push back for </w:t>
-            </w:r>
-            <w:proofErr w:type="spellStart"/>
-            <w:r>
-              <w:rPr>
-                <w:szCs w:val="24"/>
-              </w:rPr>
-              <w:t>Trevil</w:t>
-            </w:r>
-            <w:proofErr w:type="spellEnd"/>
-            <w:r>
-              <w:rPr>
-                <w:szCs w:val="24"/>
-              </w:rPr>
-              <w:t xml:space="preserve"> = tiles change, when all different, no more left</w:t>
-            </w:r>
-          </w:p>
-          <w:p>
-            <w:pPr>
-              <w:spacing w:line="276" w:lineRule="auto"/>
-              <w:rPr>
-                <w:szCs w:val="24"/>
-              </w:rPr>
-            </w:pPr>
-          </w:p>
-          <w:p>
-            <w:pPr>
-              <w:spacing w:line="276" w:lineRule="auto"/>
-              <w:rPr>
-                <w:szCs w:val="24"/>
-              </w:rPr>
-            </w:pPr>
-          </w:p>
-          <w:p>
-            <w:pPr>
-              <w:spacing w:line="276" w:lineRule="auto"/>
-              <w:rPr>
-                <w:szCs w:val="24"/>
-              </w:rPr>
-            </w:pPr>
-            <w:r>
-              <w:rPr>
-                <w:szCs w:val="24"/>
-              </w:rPr>
-              <w:t xml:space="preserve">Player has internal health, when drops to </w:t>
-            </w:r>
-            <w:proofErr w:type="gramStart"/>
-            <w:r>
-              <w:rPr>
-                <w:szCs w:val="24"/>
-              </w:rPr>
-              <w:t>zero ,</w:t>
-            </w:r>
-            <w:proofErr w:type="gramEnd"/>
-            <w:r>
-              <w:rPr>
-                <w:szCs w:val="24"/>
-              </w:rPr>
-              <w:t xml:space="preserve"> becomes injured .. must heal itself before doing a challenge = slower movement </w:t>
-            </w:r>
-            <w:proofErr w:type="gramStart"/>
-            <w:r>
-              <w:rPr>
-                <w:szCs w:val="24"/>
-              </w:rPr>
-              <w:t>speed ,</w:t>
-            </w:r>
-            <w:proofErr w:type="gramEnd"/>
-            <w:r>
-              <w:rPr>
-                <w:szCs w:val="24"/>
-              </w:rPr>
-              <w:t xml:space="preserve"> crawls on ground</w:t>
+              <w:t>Special push back for Trevil = tiles change, when all different, no more left</w:t>
+            </w:r>
+          </w:p>
+          <w:p>
+            <w:pPr>
+              <w:spacing w:line="276" w:lineRule="auto"/>
+              <w:rPr>
+                <w:szCs w:val="24"/>
+              </w:rPr>
+            </w:pPr>
+          </w:p>
+          <w:p>
+            <w:pPr>
+              <w:spacing w:line="276" w:lineRule="auto"/>
+              <w:rPr>
+                <w:szCs w:val="24"/>
+              </w:rPr>
+            </w:pPr>
+          </w:p>
+          <w:p>
+            <w:pPr>
+              <w:spacing w:line="276" w:lineRule="auto"/>
+              <w:rPr>
+                <w:szCs w:val="24"/>
+              </w:rPr>
+            </w:pPr>
+            <w:r>
+              <w:rPr>
+                <w:szCs w:val="24"/>
+              </w:rPr>
+              <w:t>Player has internal health, when drops to zero , becomes injured .. must heal itself before doing a challenge = slower movement speed , crawls on ground</w:t>
             </w:r>
           </w:p>
           <w:p>
@@ -1835,17 +1386,8 @@
               <w:rPr>
                 <w:szCs w:val="24"/>
               </w:rPr>
-              <w:lastRenderedPageBreak/>
-              <w:t xml:space="preserve">Second </w:t>
-            </w:r>
-            <w:proofErr w:type="spellStart"/>
-            <w:r>
-              <w:rPr>
-                <w:szCs w:val="24"/>
-              </w:rPr>
-              <w:t>cryocapactiro</w:t>
-            </w:r>
-            <w:proofErr w:type="spellEnd"/>
+              <w:t>Second cryocapactiro</w:t>
+            </w:r>
           </w:p>
           <w:p>
             <w:pPr>
@@ -1863,21 +1405,7 @@
               <w:rPr>
                 <w:szCs w:val="24"/>
               </w:rPr>
-              <w:t xml:space="preserve">Can use on </w:t>
-            </w:r>
-            <w:proofErr w:type="spellStart"/>
-            <w:r>
-              <w:rPr>
-                <w:szCs w:val="24"/>
-              </w:rPr>
-              <w:t>trevil</w:t>
-            </w:r>
-            <w:proofErr w:type="spellEnd"/>
-            <w:r>
-              <w:rPr>
-                <w:szCs w:val="24"/>
-              </w:rPr>
-              <w:t xml:space="preserve"> or very?</w:t>
+              <w:t>Can use on trevil or very?</w:t>
             </w:r>
           </w:p>
           <w:p>
@@ -1896,120 +1424,51 @@
               <w:rPr>
                 <w:szCs w:val="24"/>
               </w:rPr>
-              <w:t>Needs “</w:t>
-            </w:r>
-            <w:proofErr w:type="spellStart"/>
-            <w:r>
-              <w:rPr>
-                <w:szCs w:val="24"/>
-              </w:rPr>
-              <w:t>gyrofocuser</w:t>
-            </w:r>
-            <w:proofErr w:type="spellEnd"/>
-            <w:r>
-              <w:rPr>
-                <w:szCs w:val="24"/>
-              </w:rPr>
-              <w:t xml:space="preserve">” to keep around body and help against </w:t>
-            </w:r>
-            <w:proofErr w:type="spellStart"/>
-            <w:r>
-              <w:rPr>
-                <w:szCs w:val="24"/>
-              </w:rPr>
-              <w:t>Viridash</w:t>
-            </w:r>
-            <w:proofErr w:type="spellEnd"/>
-            <w:r>
-              <w:rPr>
-                <w:szCs w:val="24"/>
-              </w:rPr>
-              <w:t>?</w:t>
-            </w:r>
-          </w:p>
-          <w:p>
-            <w:pPr>
-              <w:spacing w:line="276" w:lineRule="auto"/>
-              <w:rPr>
-                <w:szCs w:val="24"/>
-              </w:rPr>
-            </w:pPr>
-          </w:p>
-          <w:p>
-            <w:pPr>
-              <w:spacing w:line="276" w:lineRule="auto"/>
-              <w:rPr>
-                <w:szCs w:val="24"/>
-              </w:rPr>
-            </w:pPr>
-            <w:proofErr w:type="spellStart"/>
-            <w:r>
-              <w:rPr>
-                <w:szCs w:val="24"/>
-              </w:rPr>
-              <w:t>Tradeoff</w:t>
-            </w:r>
-            <w:proofErr w:type="spellEnd"/>
-            <w:r>
-              <w:rPr>
-                <w:szCs w:val="24"/>
-              </w:rPr>
-              <w:t xml:space="preserve"> for stimulant = damages health and you have to go back to healing </w:t>
-            </w:r>
-            <w:proofErr w:type="gramStart"/>
-            <w:r>
-              <w:rPr>
-                <w:szCs w:val="24"/>
-              </w:rPr>
-              <w:t>pool</w:t>
-            </w:r>
-            <w:r>
-              <w:rPr>
-                <w:szCs w:val="24"/>
-              </w:rPr>
-              <w:t>,  says</w:t>
-            </w:r>
-            <w:proofErr w:type="gramEnd"/>
-            <w:r>
-              <w:rPr>
-                <w:szCs w:val="24"/>
-              </w:rPr>
-              <w:t xml:space="preserve"> “U druggo. Your </w:t>
-            </w:r>
-            <w:proofErr w:type="spellStart"/>
-            <w:r>
-              <w:rPr>
-                <w:szCs w:val="24"/>
-              </w:rPr>
-              <w:t>skitz</w:t>
-            </w:r>
-            <w:proofErr w:type="spellEnd"/>
-            <w:r>
-              <w:rPr>
-                <w:szCs w:val="24"/>
-              </w:rPr>
-              <w:t xml:space="preserve"> now m8!</w:t>
-            </w:r>
-          </w:p>
-          <w:p>
-            <w:pPr>
-              <w:spacing w:line="276" w:lineRule="auto"/>
-              <w:rPr>
-                <w:szCs w:val="24"/>
-              </w:rPr>
-            </w:pPr>
-          </w:p>
-          <w:p>
-            <w:pPr>
-              <w:spacing w:line="276" w:lineRule="auto"/>
-              <w:rPr>
-                <w:szCs w:val="24"/>
-              </w:rPr>
-            </w:pPr>
-            <w:r>
-              <w:rPr>
-                <w:szCs w:val="24"/>
-              </w:rPr>
+              <w:t>Needs “gyrofocuser” to keep around body and help against Viridash?</w:t>
+            </w:r>
+          </w:p>
+          <w:p>
+            <w:pPr>
+              <w:spacing w:line="276" w:lineRule="auto"/>
+              <w:rPr>
+                <w:szCs w:val="24"/>
+              </w:rPr>
+            </w:pPr>
+          </w:p>
+          <w:p>
+            <w:pPr>
+              <w:spacing w:line="276" w:lineRule="auto"/>
+              <w:rPr>
+                <w:szCs w:val="24"/>
+              </w:rPr>
+            </w:pPr>
+            <w:r>
+              <w:rPr>
+                <w:szCs w:val="24"/>
+              </w:rPr>
+              <w:t>Tradeoff for stimulant = damages health and you have to go back to healing pool,  says “U druggo. Your skitz now m8!</w:t>
+            </w:r>
+          </w:p>
+          <w:p>
+            <w:pPr>
+              <w:spacing w:line="276" w:lineRule="auto"/>
+              <w:rPr>
+                <w:szCs w:val="24"/>
+              </w:rPr>
+            </w:pPr>
+          </w:p>
+          <w:p>
+            <w:pPr>
+              <w:spacing w:line="276" w:lineRule="auto"/>
+              <w:rPr>
+                <w:szCs w:val="24"/>
+              </w:rPr>
+            </w:pPr>
+            <w:r>
+              <w:rPr>
+                <w:szCs w:val="24"/>
+              </w:rPr>
+              <w:lastRenderedPageBreak/>
               <w:t xml:space="preserve">Wilted big flower </w:t>
             </w:r>
           </w:p>
@@ -2058,14 +1517,12 @@
                 <w:szCs w:val="24"/>
               </w:rPr>
             </w:pPr>
-            <w:proofErr w:type="spellStart"/>
             <w:r>
               <w:rPr>
                 <w:szCs w:val="24"/>
               </w:rPr>
               <w:t>GasMask</w:t>
             </w:r>
-            <w:proofErr w:type="spellEnd"/>
           </w:p>
           <w:p>
             <w:pPr>
@@ -2267,49 +1724,8 @@
                 <w:szCs w:val="24"/>
                 <w:lang w:val="fr-FR"/>
               </w:rPr>
-              <w:t xml:space="preserve">Start = popup = </w:t>
-            </w:r>
-            <w:proofErr w:type="spellStart"/>
-            <w:r>
-              <w:rPr>
-                <w:szCs w:val="24"/>
-                <w:lang w:val="fr-FR"/>
-              </w:rPr>
-              <w:t>Xaidu</w:t>
-            </w:r>
-            <w:proofErr w:type="spellEnd"/>
-            <w:r>
-              <w:rPr>
-                <w:szCs w:val="24"/>
-                <w:lang w:val="fr-FR"/>
-              </w:rPr>
-              <w:t xml:space="preserve"> </w:t>
-            </w:r>
-            <w:proofErr w:type="spellStart"/>
-            <w:r>
-              <w:rPr>
-                <w:szCs w:val="24"/>
-                <w:lang w:val="fr-FR"/>
-              </w:rPr>
-              <w:t>preps</w:t>
-            </w:r>
-            <w:proofErr w:type="spellEnd"/>
-            <w:r>
-              <w:rPr>
-                <w:szCs w:val="24"/>
-                <w:lang w:val="fr-FR"/>
-              </w:rPr>
-              <w:t xml:space="preserve"> </w:t>
-            </w:r>
-            <w:proofErr w:type="spellStart"/>
-            <w:r>
-              <w:rPr>
-                <w:szCs w:val="24"/>
-                <w:lang w:val="fr-FR"/>
-              </w:rPr>
-              <w:t>you</w:t>
-            </w:r>
-            <w:proofErr w:type="spellEnd"/>
+              <w:t>Start = popup = Xaidu preps you</w:t>
+            </w:r>
           </w:p>
           <w:p>
             <w:pPr>
@@ -2346,16 +1762,8 @@
               <w:rPr>
                 <w:szCs w:val="24"/>
               </w:rPr>
-              <w:t xml:space="preserve">Reading his/her mind, his/her name </w:t>
-            </w:r>
-            <w:proofErr w:type="gramStart"/>
-            <w:r>
-              <w:rPr>
-                <w:szCs w:val="24"/>
-              </w:rPr>
-              <w:t>is  _</w:t>
-            </w:r>
-            <w:proofErr w:type="gramEnd"/>
+              <w:t>Reading his/her mind, his/her name is  _</w:t>
+            </w:r>
           </w:p>
           <w:p>
             <w:pPr>
@@ -2373,57 +1781,7 @@
               <w:rPr>
                 <w:szCs w:val="24"/>
               </w:rPr>
-              <w:t>Beware of &lt;special attack</w:t>
-            </w:r>
-            <w:proofErr w:type="gramStart"/>
-            <w:r>
-              <w:rPr>
-                <w:szCs w:val="24"/>
-              </w:rPr>
-              <w:t>&gt;  (</w:t>
-            </w:r>
-            <w:proofErr w:type="spellStart"/>
-            <w:proofErr w:type="gramEnd"/>
-            <w:r>
-              <w:rPr>
-                <w:szCs w:val="24"/>
-              </w:rPr>
-              <w:t>eg.</w:t>
-            </w:r>
-            <w:proofErr w:type="spellEnd"/>
-            <w:r>
-              <w:rPr>
-                <w:szCs w:val="24"/>
-              </w:rPr>
-              <w:t xml:space="preserve"> </w:t>
-            </w:r>
-            <w:proofErr w:type="spellStart"/>
-            <w:r>
-              <w:rPr>
-                <w:szCs w:val="24"/>
-              </w:rPr>
-              <w:t>Mycovolence</w:t>
-            </w:r>
-            <w:proofErr w:type="spellEnd"/>
-            <w:r>
-              <w:rPr>
-                <w:szCs w:val="24"/>
-              </w:rPr>
-              <w:t xml:space="preserve"> spores spray, </w:t>
-            </w:r>
-            <w:proofErr w:type="spellStart"/>
-            <w:r>
-              <w:rPr>
-                <w:szCs w:val="24"/>
-              </w:rPr>
-              <w:t>Viridash</w:t>
-            </w:r>
-            <w:proofErr w:type="spellEnd"/>
-            <w:r>
-              <w:rPr>
-                <w:szCs w:val="24"/>
-              </w:rPr>
-              <w:t xml:space="preserve"> heat, Tree root)</w:t>
+              <w:t>Beware of &lt;special attack&gt;  (eg. Mycovolence spores spray, Viridash heat, Tree root)</w:t>
             </w:r>
           </w:p>
           <w:p>
@@ -2461,29 +1819,7 @@
               <w:rPr>
                 <w:szCs w:val="24"/>
               </w:rPr>
-              <w:t>From the &lt;</w:t>
-            </w:r>
-            <w:proofErr w:type="spellStart"/>
-            <w:r>
-              <w:rPr>
-                <w:szCs w:val="24"/>
-              </w:rPr>
-              <w:t>itemlist</w:t>
-            </w:r>
-            <w:proofErr w:type="spellEnd"/>
-            <w:proofErr w:type="gramStart"/>
-            <w:r>
-              <w:rPr>
-                <w:szCs w:val="24"/>
-              </w:rPr>
-              <w:t>&gt; ,</w:t>
-            </w:r>
-            <w:proofErr w:type="gramEnd"/>
-            <w:r>
-              <w:rPr>
-                <w:szCs w:val="24"/>
-              </w:rPr>
-              <w:t xml:space="preserve"> your health is increased by X% of original (100)</w:t>
+              <w:t>From the &lt;itemlist&gt; , your health is increased by X% of original (100)</w:t>
             </w:r>
           </w:p>
           <w:p>
@@ -2631,14 +1967,12 @@
                 <w:szCs w:val="24"/>
               </w:rPr>
             </w:pPr>
-            <w:proofErr w:type="spellStart"/>
             <w:r>
               <w:rPr>
                 <w:szCs w:val="24"/>
               </w:rPr>
               <w:t>Trevil</w:t>
             </w:r>
-            <w:proofErr w:type="spellEnd"/>
           </w:p>
           <w:p>
             <w:pPr>
@@ -2751,21 +2085,7 @@
               <w:rPr>
                 <w:szCs w:val="24"/>
               </w:rPr>
-              <w:t>Special = Root can push you back (</w:t>
-            </w:r>
-            <w:proofErr w:type="spellStart"/>
-            <w:r>
-              <w:rPr>
-                <w:szCs w:val="24"/>
-              </w:rPr>
-              <w:t>represtned</w:t>
-            </w:r>
-            <w:proofErr w:type="spellEnd"/>
-            <w:r>
-              <w:rPr>
-                <w:szCs w:val="24"/>
-              </w:rPr>
-              <w:t xml:space="preserve"> as dirt tiles pushing you)</w:t>
+              <w:t>Special = Root can push you back (represtned as dirt tiles pushing you)</w:t>
             </w:r>
           </w:p>
           <w:p>
@@ -2780,14 +2100,12 @@
                 <w:szCs w:val="24"/>
               </w:rPr>
             </w:pPr>
-            <w:proofErr w:type="spellStart"/>
             <w:r>
               <w:rPr>
                 <w:szCs w:val="24"/>
               </w:rPr>
               <w:t>Mycovolence</w:t>
             </w:r>
-            <w:proofErr w:type="spellEnd"/>
           </w:p>
           <w:p>
             <w:pPr>
@@ -2805,35 +2123,7 @@
               <w:rPr>
                 <w:szCs w:val="24"/>
               </w:rPr>
-              <w:t xml:space="preserve">Gross bugs and worms </w:t>
-            </w:r>
-            <w:proofErr w:type="gramStart"/>
-            <w:r>
-              <w:rPr>
-                <w:szCs w:val="24"/>
-              </w:rPr>
-              <w:t>comes</w:t>
-            </w:r>
-            <w:proofErr w:type="gramEnd"/>
-            <w:r>
-              <w:rPr>
-                <w:szCs w:val="24"/>
-              </w:rPr>
-              <w:t xml:space="preserve"> from top </w:t>
-            </w:r>
-            <w:proofErr w:type="spellStart"/>
-            <w:r>
-              <w:rPr>
-                <w:szCs w:val="24"/>
-              </w:rPr>
-              <w:t>center</w:t>
-            </w:r>
-            <w:proofErr w:type="spellEnd"/>
-            <w:r>
-              <w:rPr>
-                <w:szCs w:val="24"/>
-              </w:rPr>
-              <w:t xml:space="preserve"> (leftover resources) (particle emitter??)</w:t>
+              <w:t>Gross bugs and worms comes from top center (leftover resources) (particle emitter??)</w:t>
             </w:r>
           </w:p>
           <w:p>
@@ -2905,14 +2195,12 @@
                 <w:szCs w:val="24"/>
               </w:rPr>
             </w:pPr>
-            <w:proofErr w:type="spellStart"/>
             <w:r>
               <w:rPr>
                 <w:szCs w:val="24"/>
               </w:rPr>
               <w:t>Viridash</w:t>
             </w:r>
-            <w:proofErr w:type="spellEnd"/>
           </w:p>
           <w:p>
             <w:pPr>
@@ -2968,21 +2256,7 @@
               <w:rPr>
                 <w:szCs w:val="24"/>
               </w:rPr>
-              <w:t xml:space="preserve">Special Attack = heat very close to it makes you </w:t>
-            </w:r>
-            <w:proofErr w:type="spellStart"/>
-            <w:r>
-              <w:rPr>
-                <w:szCs w:val="24"/>
-              </w:rPr>
-              <w:t>loose</w:t>
-            </w:r>
-            <w:proofErr w:type="spellEnd"/>
-            <w:r>
-              <w:rPr>
-                <w:szCs w:val="24"/>
-              </w:rPr>
-              <w:t xml:space="preserve"> health</w:t>
+              <w:t>Special Attack = heat very close to it makes you loose health</w:t>
             </w:r>
           </w:p>
           <w:p>
@@ -3058,16 +2332,8 @@
               <w:rPr>
                 <w:szCs w:val="24"/>
               </w:rPr>
-              <w:t xml:space="preserve">Gunpowder barrels in </w:t>
-            </w:r>
-            <w:proofErr w:type="spellStart"/>
-            <w:r>
-              <w:rPr>
-                <w:szCs w:val="24"/>
-              </w:rPr>
-              <w:t>croner</w:t>
-            </w:r>
-            <w:proofErr w:type="spellEnd"/>
+              <w:t>Gunpowder barrels in croner</w:t>
+            </w:r>
           </w:p>
           <w:p>
             <w:pPr>
@@ -3142,35 +2408,7 @@
               <w:rPr>
                 <w:szCs w:val="24"/>
               </w:rPr>
-              <w:t>“</w:t>
-            </w:r>
-            <w:proofErr w:type="spellStart"/>
-            <w:r>
-              <w:rPr>
-                <w:szCs w:val="24"/>
-              </w:rPr>
-              <w:t>Xaidu</w:t>
-            </w:r>
-            <w:proofErr w:type="spellEnd"/>
-            <w:r>
-              <w:rPr>
-                <w:szCs w:val="24"/>
-              </w:rPr>
-              <w:t xml:space="preserve">: Well done! You’ve defeated _. We’re getting closer to </w:t>
-            </w:r>
-            <w:proofErr w:type="gramStart"/>
-            <w:r>
-              <w:rPr>
-                <w:szCs w:val="24"/>
-              </w:rPr>
-              <w:t>home!,</w:t>
-            </w:r>
-            <w:proofErr w:type="gramEnd"/>
-            <w:r>
-              <w:rPr>
-                <w:szCs w:val="24"/>
-              </w:rPr>
-              <w:t xml:space="preserve"> just keep pressing on”</w:t>
+              <w:t>“Xaidu: Well done! You’ve defeated _. We’re getting closer to home!, just keep pressing on”</w:t>
             </w:r>
           </w:p>
           <w:p>
@@ -3229,7 +2467,7 @@
         </w:tc>
         <w:tc>
           <w:tcPr>
-            <w:tcW w:w="12051" w:type="dxa"/>
+            <w:tcW w:w="7376" w:type="dxa"/>
           </w:tcPr>
           <w:p>
             <w:pPr>
@@ -3287,7 +2525,7 @@
         </w:tc>
         <w:tc>
           <w:tcPr>
-            <w:tcW w:w="12051" w:type="dxa"/>
+            <w:tcW w:w="7376" w:type="dxa"/>
           </w:tcPr>
           <w:p>
             <w:pPr>
@@ -3328,35 +2566,7 @@
               <w:rPr>
                 <w:szCs w:val="24"/>
               </w:rPr>
-              <w:t xml:space="preserve">If it reaches maximum, you become </w:t>
-            </w:r>
-            <w:proofErr w:type="gramStart"/>
-            <w:r>
-              <w:rPr>
-                <w:szCs w:val="24"/>
-              </w:rPr>
-              <w:t>an</w:t>
-            </w:r>
-            <w:proofErr w:type="gramEnd"/>
-            <w:r>
-              <w:rPr>
-                <w:szCs w:val="24"/>
-              </w:rPr>
-              <w:t xml:space="preserve"> somewhat transparent </w:t>
-            </w:r>
-            <w:proofErr w:type="spellStart"/>
-            <w:r>
-              <w:rPr>
-                <w:szCs w:val="24"/>
-              </w:rPr>
-              <w:t>icetile</w:t>
-            </w:r>
-            <w:proofErr w:type="spellEnd"/>
-            <w:r>
-              <w:rPr>
-                <w:szCs w:val="24"/>
-              </w:rPr>
-              <w:t xml:space="preserve"> with an alien underneath</w:t>
+              <w:t>If it reaches maximum, you become an somewhat transparent icetile with an alien underneath</w:t>
             </w:r>
           </w:p>
           <w:p>
@@ -3447,7 +2657,7 @@
         </w:tc>
         <w:tc>
           <w:tcPr>
-            <w:tcW w:w="12051" w:type="dxa"/>
+            <w:tcW w:w="7376" w:type="dxa"/>
           </w:tcPr>
           <w:p>
             <w:pPr>
@@ -3580,21 +2790,7 @@
               <w:rPr>
                 <w:szCs w:val="24"/>
               </w:rPr>
-              <w:t xml:space="preserve">Button makes </w:t>
-            </w:r>
-            <w:proofErr w:type="spellStart"/>
-            <w:r>
-              <w:rPr>
-                <w:szCs w:val="24"/>
-              </w:rPr>
-              <w:t>inventoryOpen</w:t>
-            </w:r>
-            <w:proofErr w:type="spellEnd"/>
-            <w:r>
-              <w:rPr>
-                <w:szCs w:val="24"/>
-              </w:rPr>
-              <w:t xml:space="preserve"> = true;</w:t>
+              <w:t>Button makes inventoryOpen = true;</w:t>
             </w:r>
           </w:p>
           <w:p>
@@ -3613,21 +2809,7 @@
               <w:rPr>
                 <w:szCs w:val="24"/>
               </w:rPr>
-              <w:t xml:space="preserve">When </w:t>
-            </w:r>
-            <w:proofErr w:type="spellStart"/>
-            <w:r>
-              <w:rPr>
-                <w:szCs w:val="24"/>
-              </w:rPr>
-              <w:t>inventoryOpen</w:t>
-            </w:r>
-            <w:proofErr w:type="spellEnd"/>
-            <w:r>
-              <w:rPr>
-                <w:szCs w:val="24"/>
-              </w:rPr>
-              <w:t>, turn off input</w:t>
+              <w:t>When inventoryOpen, turn off input</w:t>
             </w:r>
           </w:p>
           <w:p>
@@ -3709,6 +2891,7 @@
               <w:rPr>
                 <w:szCs w:val="24"/>
               </w:rPr>
+              <w:lastRenderedPageBreak/>
               <w:t>Combine Button</w:t>
             </w:r>
             <w:r>
@@ -3741,13 +2924,14 @@
                 <w:sz w:val="24"/>
                 <w:szCs w:val="24"/>
               </w:rPr>
+              <w:lastRenderedPageBreak/>
               <w:t>Score</w:t>
             </w:r>
           </w:p>
         </w:tc>
         <w:tc>
           <w:tcPr>
-            <w:tcW w:w="12051" w:type="dxa"/>
+            <w:tcW w:w="7376" w:type="dxa"/>
           </w:tcPr>
           <w:p>
             <w:pPr>
@@ -3831,7 +3015,7 @@
       </w:pPr>
     </w:p>
     <w:sectPr>
-      <w:pgSz w:w="15876" w:h="31469"/>
+      <w:pgSz w:w="11340" w:h="31469"/>
       <w:pgMar w:top="720" w:right="720" w:bottom="720" w:left="720" w:header="709" w:footer="709" w:gutter="0"/>
       <w:cols w:space="708"/>
       <w:docGrid w:linePitch="360"/>
@@ -9016,6 +8200,7 @@
     <w:lsdException w:name="HTML Sample" w:semiHidden="1" w:unhideWhenUsed="1"/>
     <w:lsdException w:name="HTML Typewriter" w:semiHidden="1" w:unhideWhenUsed="1"/>
     <w:lsdException w:name="HTML Variable" w:semiHidden="1" w:unhideWhenUsed="1"/>
+    <w:lsdException w:name="Normal Table" w:semiHidden="1" w:unhideWhenUsed="1"/>
     <w:lsdException w:name="annotation subject" w:semiHidden="1" w:unhideWhenUsed="1"/>
     <w:lsdException w:name="No List" w:semiHidden="1" w:unhideWhenUsed="1"/>
     <w:lsdException w:name="Outline List 1" w:semiHidden="1" w:unhideWhenUsed="1"/>
@@ -9062,8 +8247,10 @@
     <w:lsdException w:name="Table Subtle 2" w:semiHidden="1" w:unhideWhenUsed="1"/>
     <w:lsdException w:name="Table Web 1" w:semiHidden="1" w:unhideWhenUsed="1"/>
     <w:lsdException w:name="Table Web 2" w:semiHidden="1" w:unhideWhenUsed="1"/>
+    <w:lsdException w:name="Table Web 3" w:semiHidden="1" w:unhideWhenUsed="1"/>
     <w:lsdException w:name="Balloon Text" w:semiHidden="1" w:unhideWhenUsed="1"/>
     <w:lsdException w:name="Table Grid" w:uiPriority="39"/>
+    <w:lsdException w:name="Table Theme" w:semiHidden="1" w:unhideWhenUsed="1"/>
     <w:lsdException w:name="Placeholder Text" w:semiHidden="1"/>
     <w:lsdException w:name="No Spacing" w:uiPriority="1" w:qFormat="1"/>
     <w:lsdException w:name="Light Shading" w:uiPriority="60"/>

</xml_diff>

<commit_message>
Remove name, minor changes
</commit_message>
<xml_diff>
--- a/Documents/Development Ideas.docx
+++ b/Documents/Development Ideas.docx
@@ -36,66 +36,11 @@
     <w:p>
       <w:pPr>
         <w:rPr>
-          <w:szCs w:val="18"/>
-          <w:highlight w:val="yellow"/>
-        </w:rPr>
-      </w:pPr>
-    </w:p>
-    <w:p>
-      <w:pPr>
-        <w:rPr>
-          <w:szCs w:val="18"/>
+          <w:rStyle w:val="Hyperlink"/>
         </w:rPr>
       </w:pPr>
       <w:bookmarkStart w:id="0" w:name="_GoBack"/>
       <w:bookmarkEnd w:id="0"/>
-      <w:r>
-        <w:rPr>
-          <w:szCs w:val="18"/>
-          <w:highlight w:val="yellow"/>
-        </w:rPr>
-        <w:t xml:space="preserve">After every </w:t>
-      </w:r>
-      <w:r>
-        <w:rPr>
-          <w:szCs w:val="18"/>
-          <w:highlight w:val="yellow"/>
-        </w:rPr>
-        <w:t xml:space="preserve">(implementation) </w:t>
-      </w:r>
-      <w:r>
-        <w:rPr>
-          <w:szCs w:val="18"/>
-          <w:highlight w:val="yellow"/>
-        </w:rPr>
-        <w:t>commit,</w:t>
-      </w:r>
-      <w:r>
-        <w:rPr>
-          <w:szCs w:val="18"/>
-        </w:rPr>
-        <w:t xml:space="preserve"> </w:t>
-      </w:r>
-      <w:r>
-        <w:rPr>
-          <w:i/>
-          <w:szCs w:val="18"/>
-        </w:rPr>
-        <w:t>add to the Wiki’s changelog</w:t>
-      </w:r>
-      <w:r>
-        <w:rPr>
-          <w:szCs w:val="18"/>
-        </w:rPr>
-        <w:t>!</w:t>
-      </w:r>
-    </w:p>
-    <w:p>
-      <w:pPr>
-        <w:rPr>
-          <w:rStyle w:val="Hyperlink"/>
-        </w:rPr>
-      </w:pPr>
       <w:r>
         <w:rPr>
           <w:szCs w:val="18"/>
@@ -113,97 +58,6 @@
         </w:r>
       </w:hyperlink>
     </w:p>
-    <w:p>
-      <w:pPr>
-        <w:rPr>
-          <w:szCs w:val="18"/>
-        </w:rPr>
-      </w:pPr>
-      <w:r>
-        <w:rPr>
-          <w:noProof/>
-          <w:szCs w:val="18"/>
-        </w:rPr>
-        <w:drawing>
-          <wp:inline distT="0" distB="0" distL="0" distR="0" wp14:anchorId="74DAC994" wp14:editId="7A43F7B0">
-            <wp:extent cx="5142865" cy="4696460"/>
-            <wp:effectExtent l="0" t="0" r="635" b="8890"/>
-            <wp:docPr id="1" name="Picture 1"/>
-            <wp:cNvGraphicFramePr>
-              <a:graphicFrameLocks xmlns:a="http://schemas.openxmlformats.org/drawingml/2006/main" noChangeAspect="1"/>
-            </wp:cNvGraphicFramePr>
-            <a:graphic xmlns:a="http://schemas.openxmlformats.org/drawingml/2006/main">
-              <a:graphicData uri="http://schemas.openxmlformats.org/drawingml/2006/picture">
-                <pic:pic xmlns:pic="http://schemas.openxmlformats.org/drawingml/2006/picture">
-                  <pic:nvPicPr>
-                    <pic:cNvPr id="0" name="Picture 1"/>
-                    <pic:cNvPicPr>
-                      <a:picLocks noChangeAspect="1" noChangeArrowheads="1"/>
-                    </pic:cNvPicPr>
-                  </pic:nvPicPr>
-                  <pic:blipFill>
-                    <a:blip r:embed="rId6">
-                      <a:extLst>
-                        <a:ext uri="{28A0092B-C50C-407E-A947-70E740481C1C}">
-                          <a14:useLocalDpi xmlns:a14="http://schemas.microsoft.com/office/drawing/2010/main" val="0"/>
-                        </a:ext>
-                      </a:extLst>
-                    </a:blip>
-                    <a:srcRect/>
-                    <a:stretch>
-                      <a:fillRect/>
-                    </a:stretch>
-                  </pic:blipFill>
-                  <pic:spPr bwMode="auto">
-                    <a:xfrm>
-                      <a:off x="0" y="0"/>
-                      <a:ext cx="5142865" cy="4696460"/>
-                    </a:xfrm>
-                    <a:prstGeom prst="rect">
-                      <a:avLst/>
-                    </a:prstGeom>
-                    <a:noFill/>
-                    <a:ln>
-                      <a:noFill/>
-                    </a:ln>
-                  </pic:spPr>
-                </pic:pic>
-              </a:graphicData>
-            </a:graphic>
-          </wp:inline>
-        </w:drawing>
-      </w:r>
-    </w:p>
-    <w:p>
-      <w:pPr>
-        <w:rPr>
-          <w:sz w:val="36"/>
-          <w:szCs w:val="28"/>
-        </w:rPr>
-      </w:pPr>
-      <w:r>
-        <w:rPr>
-          <w:sz w:val="36"/>
-          <w:szCs w:val="28"/>
-        </w:rPr>
-        <w:t>Saving feature =</w:t>
-      </w:r>
-      <w:r>
-        <w:rPr>
-          <w:sz w:val="36"/>
-          <w:szCs w:val="28"/>
-        </w:rPr>
-        <w:t xml:space="preserve"> save items and location</w:t>
-      </w:r>
-    </w:p>
-    <w:p>
-      <w:pPr>
-        <w:pStyle w:val="ListParagraph"/>
-        <w:rPr>
-          <w:sz w:val="18"/>
-        </w:rPr>
-      </w:pPr>
-    </w:p>
     <w:tbl>
       <w:tblPr>
         <w:tblStyle w:val="TableGrid"/>
@@ -1216,7 +1070,6 @@
               <w:rPr>
                 <w:szCs w:val="24"/>
               </w:rPr>
-              <w:lastRenderedPageBreak/>
               <w:t>Change existing setting to “Debug Mode” : On/Off</w:t>
             </w:r>
           </w:p>
@@ -1265,7 +1118,6 @@
                 <w:sz w:val="24"/>
                 <w:szCs w:val="24"/>
               </w:rPr>
-              <w:lastRenderedPageBreak/>
               <w:t>Minigames</w:t>
             </w:r>
           </w:p>
@@ -2574,7 +2426,6 @@
               <w:rPr>
                 <w:szCs w:val="24"/>
               </w:rPr>
-              <w:lastRenderedPageBreak/>
               <w:t>You win when you destroy them all</w:t>
             </w:r>
           </w:p>
@@ -2665,7 +2516,6 @@
                 <w:sz w:val="24"/>
                 <w:szCs w:val="24"/>
               </w:rPr>
-              <w:lastRenderedPageBreak/>
               <w:t>Opening Cinematic</w:t>
             </w:r>
           </w:p>
@@ -3052,6 +2902,7 @@
               <w:rPr>
                 <w:szCs w:val="24"/>
               </w:rPr>
+              <w:lastRenderedPageBreak/>
               <w:t>For every item in player inventory, create a button. This button will load up a popup</w:t>
             </w:r>
           </w:p>
@@ -3128,6 +2979,7 @@
                 <w:sz w:val="24"/>
                 <w:szCs w:val="24"/>
               </w:rPr>
+              <w:lastRenderedPageBreak/>
               <w:t>Score</w:t>
             </w:r>
           </w:p>
@@ -3204,6 +3056,169 @@
                 <w:szCs w:val="24"/>
               </w:rPr>
               <w:t>Lives used = deductions</w:t>
+            </w:r>
+          </w:p>
+        </w:tc>
+      </w:tr>
+      <w:tr>
+        <w:tc>
+          <w:tcPr>
+            <w:tcW w:w="2408" w:type="dxa"/>
+          </w:tcPr>
+          <w:p>
+            <w:pPr>
+              <w:spacing w:line="276" w:lineRule="auto"/>
+              <w:rPr>
+                <w:b/>
+                <w:sz w:val="24"/>
+                <w:szCs w:val="24"/>
+              </w:rPr>
+            </w:pPr>
+            <w:r>
+              <w:rPr>
+                <w:b/>
+                <w:sz w:val="24"/>
+                <w:szCs w:val="24"/>
+              </w:rPr>
+              <w:t>Saving</w:t>
+            </w:r>
+          </w:p>
+        </w:tc>
+        <w:tc>
+          <w:tcPr>
+            <w:tcW w:w="7376" w:type="dxa"/>
+          </w:tcPr>
+          <w:p>
+            <w:pPr>
+              <w:spacing w:line="276" w:lineRule="auto"/>
+              <w:rPr>
+                <w:noProof/>
+                <w:szCs w:val="18"/>
+              </w:rPr>
+            </w:pPr>
+            <w:r>
+              <w:rPr>
+                <w:noProof/>
+                <w:szCs w:val="18"/>
+              </w:rPr>
+              <w:t>Save location and items</w:t>
+            </w:r>
+          </w:p>
+          <w:p>
+            <w:pPr>
+              <w:spacing w:line="276" w:lineRule="auto"/>
+              <w:rPr>
+                <w:noProof/>
+                <w:szCs w:val="24"/>
+              </w:rPr>
+            </w:pPr>
+          </w:p>
+          <w:p>
+            <w:pPr>
+              <w:spacing w:line="276" w:lineRule="auto"/>
+              <w:rPr>
+                <w:szCs w:val="24"/>
+              </w:rPr>
+            </w:pPr>
+            <w:r>
+              <w:rPr>
+                <w:noProof/>
+                <w:szCs w:val="18"/>
+              </w:rPr>
+              <w:drawing>
+                <wp:inline distT="0" distB="0" distL="0" distR="0" wp14:anchorId="5DFAAC2F" wp14:editId="74AC7AB0">
+                  <wp:extent cx="3810198" cy="3479470"/>
+                  <wp:effectExtent l="0" t="0" r="0" b="6985"/>
+                  <wp:docPr id="1" name="Picture 1"/>
+                  <wp:cNvGraphicFramePr>
+                    <a:graphicFrameLocks xmlns:a="http://schemas.openxmlformats.org/drawingml/2006/main" noChangeAspect="1"/>
+                  </wp:cNvGraphicFramePr>
+                  <a:graphic xmlns:a="http://schemas.openxmlformats.org/drawingml/2006/main">
+                    <a:graphicData uri="http://schemas.openxmlformats.org/drawingml/2006/picture">
+                      <pic:pic xmlns:pic="http://schemas.openxmlformats.org/drawingml/2006/picture">
+                        <pic:nvPicPr>
+                          <pic:cNvPr id="0" name="Picture 1"/>
+                          <pic:cNvPicPr>
+                            <a:picLocks noChangeAspect="1" noChangeArrowheads="1"/>
+                          </pic:cNvPicPr>
+                        </pic:nvPicPr>
+                        <pic:blipFill>
+                          <a:blip r:embed="rId6">
+                            <a:extLst>
+                              <a:ext uri="{28A0092B-C50C-407E-A947-70E740481C1C}">
+                                <a14:useLocalDpi xmlns:a14="http://schemas.microsoft.com/office/drawing/2010/main" val="0"/>
+                              </a:ext>
+                            </a:extLst>
+                          </a:blip>
+                          <a:srcRect/>
+                          <a:stretch>
+                            <a:fillRect/>
+                          </a:stretch>
+                        </pic:blipFill>
+                        <pic:spPr bwMode="auto">
+                          <a:xfrm>
+                            <a:off x="0" y="0"/>
+                            <a:ext cx="3819443" cy="3487913"/>
+                          </a:xfrm>
+                          <a:prstGeom prst="rect">
+                            <a:avLst/>
+                          </a:prstGeom>
+                          <a:noFill/>
+                          <a:ln>
+                            <a:noFill/>
+                          </a:ln>
+                        </pic:spPr>
+                      </pic:pic>
+                    </a:graphicData>
+                  </a:graphic>
+                </wp:inline>
+              </w:drawing>
+            </w:r>
+          </w:p>
+        </w:tc>
+      </w:tr>
+      <w:tr>
+        <w:tc>
+          <w:tcPr>
+            <w:tcW w:w="2408" w:type="dxa"/>
+          </w:tcPr>
+          <w:p>
+            <w:pPr>
+              <w:spacing w:line="276" w:lineRule="auto"/>
+              <w:rPr>
+                <w:b/>
+                <w:sz w:val="24"/>
+                <w:szCs w:val="24"/>
+              </w:rPr>
+            </w:pPr>
+            <w:r>
+              <w:rPr>
+                <w:b/>
+                <w:sz w:val="24"/>
+                <w:szCs w:val="24"/>
+              </w:rPr>
+              <w:t>Social Media</w:t>
+            </w:r>
+          </w:p>
+        </w:tc>
+        <w:tc>
+          <w:tcPr>
+            <w:tcW w:w="7376" w:type="dxa"/>
+          </w:tcPr>
+          <w:p>
+            <w:pPr>
+              <w:spacing w:line="276" w:lineRule="auto"/>
+              <w:rPr>
+                <w:noProof/>
+                <w:szCs w:val="18"/>
+              </w:rPr>
+            </w:pPr>
+            <w:r>
+              <w:rPr>
+                <w:noProof/>
+                <w:szCs w:val="18"/>
+              </w:rPr>
+              <w:t>Generate items + score photo for upload</w:t>
             </w:r>
           </w:p>
         </w:tc>
@@ -8297,7 +8312,7 @@
       </w:pPr>
     </w:pPrDefault>
   </w:docDefaults>
-  <w:latentStyles w:defLockedState="0" w:defUIPriority="99" w:defSemiHidden="0" w:defUnhideWhenUsed="0" w:defQFormat="0" w:count="377">
+  <w:latentStyles w:defLockedState="0" w:defUIPriority="99" w:defSemiHidden="0" w:defUnhideWhenUsed="0" w:defQFormat="0" w:count="376">
     <w:lsdException w:name="Normal" w:uiPriority="0" w:qFormat="1"/>
     <w:lsdException w:name="heading 1" w:uiPriority="9" w:qFormat="1"/>
     <w:lsdException w:name="heading 2" w:semiHidden="1" w:uiPriority="9" w:unhideWhenUsed="1" w:qFormat="1"/>
@@ -8674,7 +8689,6 @@
     <w:lsdException w:name="Hashtag" w:semiHidden="1" w:unhideWhenUsed="1"/>
     <w:lsdException w:name="Unresolved Mention" w:semiHidden="1" w:unhideWhenUsed="1"/>
     <w:lsdException w:name="Smart Link" w:semiHidden="1" w:unhideWhenUsed="1"/>
-    <w:lsdException w:name="Smart Link Error" w:semiHidden="1" w:unhideWhenUsed="1"/>
   </w:latentStyles>
   <w:style w:type="paragraph" w:default="1" w:styleId="Normal">
     <w:name w:val="Normal"/>

</xml_diff>